<commit_message>
Atualizando documento de respostas com a versão revisada
</commit_message>
<xml_diff>
--- a/documentacao-respostas.docx
+++ b/documentacao-respostas.docx
@@ -51,25 +51,7 @@
           <w:sz w:val="24"/>
           <w:szCs w:val="24"/>
         </w:rPr>
-        <w:t xml:space="preserve">Raphael </w:t>
-      </w:r>
-      <w:proofErr w:type="spellStart"/>
-      <w:r>
-        <w:rPr>
-          <w:rFonts w:ascii="Arial" w:hAnsi="Arial" w:cs="Arial"/>
-          <w:sz w:val="24"/>
-          <w:szCs w:val="24"/>
-        </w:rPr>
-        <w:t>Batizati</w:t>
-      </w:r>
-      <w:proofErr w:type="spellEnd"/>
-      <w:r>
-        <w:rPr>
-          <w:rFonts w:ascii="Arial" w:hAnsi="Arial" w:cs="Arial"/>
-          <w:sz w:val="24"/>
-          <w:szCs w:val="24"/>
-        </w:rPr>
-        <w:t xml:space="preserve"> RM99949</w:t>
+        <w:t>Raphael Batizati RM99949</w:t>
       </w:r>
     </w:p>
     <w:p>
@@ -185,9 +167,9 @@
           <w:noProof/>
         </w:rPr>
         <w:drawing>
-          <wp:inline distT="0" distB="0" distL="0" distR="0" wp14:anchorId="53248DAD" wp14:editId="473CFFC1">
-            <wp:extent cx="5731510" cy="938530"/>
-            <wp:effectExtent l="0" t="0" r="2540" b="0"/>
+          <wp:inline distT="0" distB="0" distL="0" distR="0" wp14:anchorId="53248DAD" wp14:editId="1725BA3F">
+            <wp:extent cx="4705350" cy="770497"/>
+            <wp:effectExtent l="0" t="0" r="0" b="0"/>
             <wp:docPr id="2" name="Picture 2"/>
             <wp:cNvGraphicFramePr>
               <a:graphicFrameLocks xmlns:a="http://schemas.openxmlformats.org/drawingml/2006/main" noChangeAspect="1"/>
@@ -208,7 +190,7 @@
                   <pic:spPr>
                     <a:xfrm>
                       <a:off x="0" y="0"/>
-                      <a:ext cx="5731510" cy="938530"/>
+                      <a:ext cx="4735057" cy="775362"/>
                     </a:xfrm>
                     <a:prstGeom prst="rect">
                       <a:avLst/>
@@ -237,11 +219,10 @@
         <w:rPr>
           <w:noProof/>
         </w:rPr>
-        <w:lastRenderedPageBreak/>
         <w:drawing>
-          <wp:inline distT="0" distB="0" distL="0" distR="0" wp14:anchorId="5E2406E8" wp14:editId="0D65F1D5">
-            <wp:extent cx="5731510" cy="2331720"/>
-            <wp:effectExtent l="0" t="0" r="2540" b="0"/>
+          <wp:inline distT="0" distB="0" distL="0" distR="0" wp14:anchorId="5E2406E8" wp14:editId="71D7A013">
+            <wp:extent cx="5153025" cy="2096378"/>
+            <wp:effectExtent l="0" t="0" r="0" b="0"/>
             <wp:docPr id="3" name="Picture 3"/>
             <wp:cNvGraphicFramePr>
               <a:graphicFrameLocks xmlns:a="http://schemas.openxmlformats.org/drawingml/2006/main" noChangeAspect="1"/>
@@ -262,7 +243,7 @@
                   <pic:spPr>
                     <a:xfrm>
                       <a:off x="0" y="0"/>
-                      <a:ext cx="5731510" cy="2331720"/>
+                      <a:ext cx="5157853" cy="2098342"/>
                     </a:xfrm>
                     <a:prstGeom prst="rect">
                       <a:avLst/>
@@ -306,9 +287,9 @@
           <w:noProof/>
         </w:rPr>
         <w:drawing>
-          <wp:inline distT="0" distB="0" distL="0" distR="0" wp14:anchorId="1568E825" wp14:editId="0E788B51">
-            <wp:extent cx="5731510" cy="2917825"/>
-            <wp:effectExtent l="0" t="0" r="2540" b="0"/>
+          <wp:inline distT="0" distB="0" distL="0" distR="0" wp14:anchorId="1568E825" wp14:editId="4EDFBB19">
+            <wp:extent cx="4752351" cy="2419350"/>
+            <wp:effectExtent l="0" t="0" r="0" b="0"/>
             <wp:docPr id="6" name="Picture 6"/>
             <wp:cNvGraphicFramePr>
               <a:graphicFrameLocks xmlns:a="http://schemas.openxmlformats.org/drawingml/2006/main" noChangeAspect="1"/>
@@ -329,7 +310,7 @@
                   <pic:spPr>
                     <a:xfrm>
                       <a:off x="0" y="0"/>
-                      <a:ext cx="5731510" cy="2917825"/>
+                      <a:ext cx="4753261" cy="2419813"/>
                     </a:xfrm>
                     <a:prstGeom prst="rect">
                       <a:avLst/>
@@ -347,11 +328,10 @@
         <w:rPr>
           <w:noProof/>
         </w:rPr>
-        <w:lastRenderedPageBreak/>
         <w:drawing>
-          <wp:inline distT="0" distB="0" distL="0" distR="0" wp14:anchorId="61018E5B" wp14:editId="2E525712">
-            <wp:extent cx="5731510" cy="3779520"/>
-            <wp:effectExtent l="0" t="0" r="2540" b="0"/>
+          <wp:inline distT="0" distB="0" distL="0" distR="0" wp14:anchorId="61018E5B" wp14:editId="6558E027">
+            <wp:extent cx="4600575" cy="3033749"/>
+            <wp:effectExtent l="0" t="0" r="0" b="0"/>
             <wp:docPr id="7" name="Picture 7"/>
             <wp:cNvGraphicFramePr>
               <a:graphicFrameLocks xmlns:a="http://schemas.openxmlformats.org/drawingml/2006/main" noChangeAspect="1"/>
@@ -372,7 +352,7 @@
                   <pic:spPr>
                     <a:xfrm>
                       <a:off x="0" y="0"/>
-                      <a:ext cx="5731510" cy="3779520"/>
+                      <a:ext cx="4602918" cy="3035294"/>
                     </a:xfrm>
                     <a:prstGeom prst="rect">
                       <a:avLst/>
@@ -415,6 +395,163 @@
                     <a:xfrm>
                       <a:off x="0" y="0"/>
                       <a:ext cx="3476625" cy="1276350"/>
+                    </a:xfrm>
+                    <a:prstGeom prst="rect">
+                      <a:avLst/>
+                    </a:prstGeom>
+                  </pic:spPr>
+                </pic:pic>
+              </a:graphicData>
+            </a:graphic>
+          </wp:inline>
+        </w:drawing>
+      </w:r>
+    </w:p>
+    <w:p/>
+    <w:p/>
+    <w:p>
+      <w:pPr>
+        <w:rPr>
+          <w:b/>
+          <w:bCs/>
+        </w:rPr>
+      </w:pPr>
+      <w:r>
+        <w:rPr>
+          <w:b/>
+          <w:bCs/>
+        </w:rPr>
+        <w:lastRenderedPageBreak/>
+        <w:t>Github</w:t>
+      </w:r>
+    </w:p>
+    <w:p>
+      <w:pPr>
+        <w:rPr>
+          <w:b/>
+          <w:bCs/>
+        </w:rPr>
+      </w:pPr>
+      <w:r>
+        <w:rPr>
+          <w:noProof/>
+        </w:rPr>
+        <w:drawing>
+          <wp:inline distT="0" distB="0" distL="0" distR="0" wp14:anchorId="05C2E6EF" wp14:editId="23BAC35F">
+            <wp:extent cx="5731510" cy="3399155"/>
+            <wp:effectExtent l="0" t="0" r="2540" b="0"/>
+            <wp:docPr id="4" name="Picture 4"/>
+            <wp:cNvGraphicFramePr>
+              <a:graphicFrameLocks xmlns:a="http://schemas.openxmlformats.org/drawingml/2006/main" noChangeAspect="1"/>
+            </wp:cNvGraphicFramePr>
+            <a:graphic xmlns:a="http://schemas.openxmlformats.org/drawingml/2006/main">
+              <a:graphicData uri="http://schemas.openxmlformats.org/drawingml/2006/picture">
+                <pic:pic xmlns:pic="http://schemas.openxmlformats.org/drawingml/2006/picture">
+                  <pic:nvPicPr>
+                    <pic:cNvPr id="1" name=""/>
+                    <pic:cNvPicPr/>
+                  </pic:nvPicPr>
+                  <pic:blipFill>
+                    <a:blip r:embed="rId10"/>
+                    <a:stretch>
+                      <a:fillRect/>
+                    </a:stretch>
+                  </pic:blipFill>
+                  <pic:spPr>
+                    <a:xfrm>
+                      <a:off x="0" y="0"/>
+                      <a:ext cx="5731510" cy="3399155"/>
+                    </a:xfrm>
+                    <a:prstGeom prst="rect">
+                      <a:avLst/>
+                    </a:prstGeom>
+                  </pic:spPr>
+                </pic:pic>
+              </a:graphicData>
+            </a:graphic>
+          </wp:inline>
+        </w:drawing>
+      </w:r>
+    </w:p>
+    <w:p>
+      <w:pPr>
+        <w:rPr>
+          <w:b/>
+          <w:bCs/>
+        </w:rPr>
+      </w:pPr>
+      <w:r>
+        <w:rPr>
+          <w:noProof/>
+        </w:rPr>
+        <w:drawing>
+          <wp:inline distT="0" distB="0" distL="0" distR="0" wp14:anchorId="57FD613A" wp14:editId="0A4F5A3C">
+            <wp:extent cx="5731510" cy="2604135"/>
+            <wp:effectExtent l="0" t="0" r="2540" b="5715"/>
+            <wp:docPr id="5" name="Picture 5"/>
+            <wp:cNvGraphicFramePr>
+              <a:graphicFrameLocks xmlns:a="http://schemas.openxmlformats.org/drawingml/2006/main" noChangeAspect="1"/>
+            </wp:cNvGraphicFramePr>
+            <a:graphic xmlns:a="http://schemas.openxmlformats.org/drawingml/2006/main">
+              <a:graphicData uri="http://schemas.openxmlformats.org/drawingml/2006/picture">
+                <pic:pic xmlns:pic="http://schemas.openxmlformats.org/drawingml/2006/picture">
+                  <pic:nvPicPr>
+                    <pic:cNvPr id="1" name=""/>
+                    <pic:cNvPicPr/>
+                  </pic:nvPicPr>
+                  <pic:blipFill>
+                    <a:blip r:embed="rId11"/>
+                    <a:stretch>
+                      <a:fillRect/>
+                    </a:stretch>
+                  </pic:blipFill>
+                  <pic:spPr>
+                    <a:xfrm>
+                      <a:off x="0" y="0"/>
+                      <a:ext cx="5731510" cy="2604135"/>
+                    </a:xfrm>
+                    <a:prstGeom prst="rect">
+                      <a:avLst/>
+                    </a:prstGeom>
+                  </pic:spPr>
+                </pic:pic>
+              </a:graphicData>
+            </a:graphic>
+          </wp:inline>
+        </w:drawing>
+      </w:r>
+    </w:p>
+    <w:p>
+      <w:r>
+        <w:rPr>
+          <w:noProof/>
+        </w:rPr>
+        <w:lastRenderedPageBreak/>
+        <w:drawing>
+          <wp:inline distT="0" distB="0" distL="0" distR="0" wp14:anchorId="5DB16D20" wp14:editId="04DE02AD">
+            <wp:extent cx="5731510" cy="4175125"/>
+            <wp:effectExtent l="0" t="0" r="2540" b="0"/>
+            <wp:docPr id="9" name="Picture 9"/>
+            <wp:cNvGraphicFramePr>
+              <a:graphicFrameLocks xmlns:a="http://schemas.openxmlformats.org/drawingml/2006/main" noChangeAspect="1"/>
+            </wp:cNvGraphicFramePr>
+            <a:graphic xmlns:a="http://schemas.openxmlformats.org/drawingml/2006/main">
+              <a:graphicData uri="http://schemas.openxmlformats.org/drawingml/2006/picture">
+                <pic:pic xmlns:pic="http://schemas.openxmlformats.org/drawingml/2006/picture">
+                  <pic:nvPicPr>
+                    <pic:cNvPr id="1" name=""/>
+                    <pic:cNvPicPr/>
+                  </pic:nvPicPr>
+                  <pic:blipFill>
+                    <a:blip r:embed="rId12"/>
+                    <a:stretch>
+                      <a:fillRect/>
+                    </a:stretch>
+                  </pic:blipFill>
+                  <pic:spPr>
+                    <a:xfrm>
+                      <a:off x="0" y="0"/>
+                      <a:ext cx="5731510" cy="4175125"/>
                     </a:xfrm>
                     <a:prstGeom prst="rect">
                       <a:avLst/>

</xml_diff>